<commit_message>
actualizacion de los archivos leeme
</commit_message>
<xml_diff>
--- a/Leeme.docx
+++ b/Leeme.docx
@@ -324,103 +324,121 @@
         <w:t>Model</w:t>
       </w:r>
       <w:proofErr w:type="spellEnd"/>
-      <w:proofErr w:type="gramStart"/>
-      <w:r>
-        <w:rPr>
-          <w:lang w:val="es-PE"/>
-        </w:rPr>
-        <w:t>).-</w:t>
-      </w:r>
-      <w:proofErr w:type="gramEnd"/>
+      <w:r>
+        <w:rPr>
+          <w:lang w:val="es-PE"/>
+        </w:rPr>
+        <w:t xml:space="preserve">).- </w:t>
+      </w:r>
+      <w:r>
+        <w:rPr>
+          <w:lang w:val="es-PE"/>
+        </w:rPr>
+        <w:t>Contiene las clases que representan</w:t>
+      </w:r>
+      <w:r>
+        <w:rPr>
+          <w:lang w:val="es-PE"/>
+        </w:rPr>
+        <w:t xml:space="preserve"> a las tablas, </w:t>
+      </w:r>
+      <w:proofErr w:type="spellStart"/>
+      <w:r>
+        <w:rPr>
+          <w:lang w:val="es-PE"/>
+        </w:rPr>
+        <w:t>Dtos</w:t>
+      </w:r>
+      <w:proofErr w:type="spellEnd"/>
+      <w:r>
+        <w:rPr>
+          <w:lang w:val="es-PE"/>
+        </w:rPr>
+        <w:t xml:space="preserve"> personalizados</w:t>
+      </w:r>
+      <w:r>
+        <w:rPr>
+          <w:lang w:val="es-PE"/>
+        </w:rPr>
+        <w:t xml:space="preserve"> y las interfaces de los servicios para consultar data (</w:t>
+      </w:r>
+      <w:proofErr w:type="spellStart"/>
+      <w:r>
+        <w:rPr>
+          <w:lang w:val="es-PE"/>
+        </w:rPr>
+        <w:t>IRequestService</w:t>
+      </w:r>
+      <w:proofErr w:type="spellEnd"/>
+      <w:r>
+        <w:rPr>
+          <w:lang w:val="es-PE"/>
+        </w:rPr>
+        <w:t>) e insertar, actualizar y eliminar (</w:t>
+      </w:r>
+      <w:proofErr w:type="spellStart"/>
+      <w:r>
+        <w:rPr>
+          <w:lang w:val="es-PE"/>
+        </w:rPr>
+        <w:t>IRepositoryService</w:t>
+      </w:r>
+      <w:proofErr w:type="spellEnd"/>
+      <w:r>
+        <w:rPr>
+          <w:lang w:val="es-PE"/>
+        </w:rPr>
+        <w:t>)</w:t>
+      </w:r>
+    </w:p>
+    <w:p>
+      <w:pPr>
+        <w:rPr>
+          <w:lang w:val="es-PE"/>
+        </w:rPr>
+      </w:pPr>
+      <w:proofErr w:type="spellStart"/>
+      <w:r>
+        <w:rPr>
+          <w:lang w:val="es-PE"/>
+        </w:rPr>
+        <w:t>DbContext</w:t>
+      </w:r>
+      <w:proofErr w:type="spellEnd"/>
+      <w:r>
+        <w:rPr>
+          <w:lang w:val="es-PE"/>
+        </w:rPr>
+        <w:t xml:space="preserve">).- </w:t>
+      </w:r>
+      <w:r>
+        <w:rPr>
+          <w:lang w:val="es-PE"/>
+        </w:rPr>
+        <w:t xml:space="preserve">Utiliza a </w:t>
+      </w:r>
+      <w:proofErr w:type="spellStart"/>
+      <w:r>
+        <w:rPr>
+          <w:lang w:val="es-PE"/>
+        </w:rPr>
+        <w:t>entity</w:t>
+      </w:r>
+      <w:proofErr w:type="spellEnd"/>
       <w:r>
         <w:rPr>
           <w:lang w:val="es-PE"/>
         </w:rPr>
         <w:t xml:space="preserve"> </w:t>
       </w:r>
-      <w:r>
-        <w:rPr>
-          <w:lang w:val="es-PE"/>
-        </w:rPr>
-        <w:t>Contiene las clases que representan</w:t>
-      </w:r>
-      <w:r>
-        <w:rPr>
-          <w:lang w:val="es-PE"/>
-        </w:rPr>
-        <w:t xml:space="preserve"> a las tablas, </w:t>
-      </w:r>
-      <w:proofErr w:type="spellStart"/>
-      <w:r>
-        <w:rPr>
-          <w:lang w:val="es-PE"/>
-        </w:rPr>
-        <w:t>Dtos</w:t>
-      </w:r>
-      <w:proofErr w:type="spellEnd"/>
-      <w:r>
-        <w:rPr>
-          <w:lang w:val="es-PE"/>
-        </w:rPr>
-        <w:t xml:space="preserve"> personalizados</w:t>
-      </w:r>
-      <w:r>
-        <w:rPr>
-          <w:lang w:val="es-PE"/>
-        </w:rPr>
-        <w:t xml:space="preserve"> y las interfaces de los servicios para consultar data (</w:t>
-      </w:r>
-      <w:proofErr w:type="spellStart"/>
-      <w:r>
-        <w:rPr>
-          <w:lang w:val="es-PE"/>
-        </w:rPr>
-        <w:t>IRequestService</w:t>
-      </w:r>
-      <w:proofErr w:type="spellEnd"/>
-      <w:r>
-        <w:rPr>
-          <w:lang w:val="es-PE"/>
-        </w:rPr>
-        <w:t>) e insertar, actualizar y eliminar (</w:t>
-      </w:r>
-      <w:proofErr w:type="spellStart"/>
-      <w:r>
-        <w:rPr>
-          <w:lang w:val="es-PE"/>
-        </w:rPr>
-        <w:t>IRepositoryService</w:t>
-      </w:r>
-      <w:proofErr w:type="spellEnd"/>
-      <w:r>
-        <w:rPr>
-          <w:lang w:val="es-PE"/>
-        </w:rPr>
-        <w:t>)</w:t>
-      </w:r>
-    </w:p>
-    <w:p>
-      <w:pPr>
-        <w:rPr>
-          <w:lang w:val="es-PE"/>
-        </w:rPr>
-      </w:pPr>
-      <w:proofErr w:type="spellStart"/>
-      <w:r>
-        <w:rPr>
-          <w:lang w:val="es-PE"/>
-        </w:rPr>
-        <w:t>DbContext</w:t>
-      </w:r>
-      <w:proofErr w:type="spellEnd"/>
-      <w:proofErr w:type="gramStart"/>
-      <w:r>
-        <w:rPr>
-          <w:lang w:val="es-PE"/>
-        </w:rPr>
-        <w:t>).-</w:t>
-      </w:r>
-      <w:proofErr w:type="gramEnd"/>
+      <w:proofErr w:type="spellStart"/>
+      <w:r>
+        <w:rPr>
+          <w:lang w:val="es-PE"/>
+        </w:rPr>
+        <w:t>framework</w:t>
+      </w:r>
+      <w:proofErr w:type="spellEnd"/>
       <w:r>
         <w:rPr>
           <w:lang w:val="es-PE"/>
@@ -431,14 +449,38 @@
         <w:rPr>
           <w:lang w:val="es-PE"/>
         </w:rPr>
-        <w:t xml:space="preserve">Utiliza a </w:t>
-      </w:r>
-      <w:proofErr w:type="spellStart"/>
-      <w:r>
-        <w:rPr>
-          <w:lang w:val="es-PE"/>
-        </w:rPr>
-        <w:t>entity</w:t>
+        <w:t xml:space="preserve">por tanto se </w:t>
+      </w:r>
+      <w:r>
+        <w:rPr>
+          <w:lang w:val="es-PE"/>
+        </w:rPr>
+        <w:t>evit</w:t>
+      </w:r>
+      <w:r>
+        <w:rPr>
+          <w:lang w:val="es-PE"/>
+        </w:rPr>
+        <w:t>a</w:t>
+      </w:r>
+      <w:r>
+        <w:rPr>
+          <w:lang w:val="es-PE"/>
+        </w:rPr>
+        <w:t xml:space="preserve"> el</w:t>
+      </w:r>
+      <w:r>
+        <w:rPr>
+          <w:lang w:val="es-PE"/>
+        </w:rPr>
+        <w:t xml:space="preserve"> trabajo de tener que trabajar con código </w:t>
+      </w:r>
+      <w:proofErr w:type="spellStart"/>
+      <w:r>
+        <w:rPr>
+          <w:lang w:val="es-PE"/>
+        </w:rPr>
+        <w:t>transact</w:t>
       </w:r>
       <w:proofErr w:type="spellEnd"/>
       <w:r>
@@ -452,7 +494,42 @@
         <w:rPr>
           <w:lang w:val="es-PE"/>
         </w:rPr>
-        <w:t>framework</w:t>
+        <w:t>sql</w:t>
+      </w:r>
+      <w:proofErr w:type="spellEnd"/>
+      <w:r>
+        <w:rPr>
+          <w:lang w:val="es-PE"/>
+        </w:rPr>
+        <w:t>.</w:t>
+      </w:r>
+    </w:p>
+    <w:p>
+      <w:pPr>
+        <w:rPr>
+          <w:lang w:val="es-PE"/>
+        </w:rPr>
+      </w:pPr>
+      <w:proofErr w:type="spellStart"/>
+      <w:r>
+        <w:rPr>
+          <w:lang w:val="es-PE"/>
+        </w:rPr>
+        <w:t>Command</w:t>
+      </w:r>
+      <w:proofErr w:type="spellEnd"/>
+      <w:r>
+        <w:rPr>
+          <w:lang w:val="es-PE"/>
+        </w:rPr>
+        <w:t xml:space="preserve">).- Implementa el </w:t>
+      </w:r>
+      <w:proofErr w:type="spellStart"/>
+      <w:r>
+        <w:rPr>
+          <w:lang w:val="es-PE"/>
+        </w:rPr>
+        <w:t>codigo</w:t>
       </w:r>
       <w:proofErr w:type="spellEnd"/>
       <w:r>
@@ -465,52 +542,42 @@
         <w:rPr>
           <w:lang w:val="es-PE"/>
         </w:rPr>
-        <w:t xml:space="preserve">por tanto se </w:t>
-      </w:r>
-      <w:r>
-        <w:rPr>
-          <w:lang w:val="es-PE"/>
-        </w:rPr>
-        <w:t>evit</w:t>
-      </w:r>
-      <w:r>
-        <w:rPr>
-          <w:lang w:val="es-PE"/>
-        </w:rPr>
-        <w:t>a</w:t>
-      </w:r>
-      <w:r>
-        <w:rPr>
-          <w:lang w:val="es-PE"/>
-        </w:rPr>
-        <w:t xml:space="preserve"> el</w:t>
-      </w:r>
-      <w:r>
-        <w:rPr>
-          <w:lang w:val="es-PE"/>
-        </w:rPr>
-        <w:t xml:space="preserve"> trabajo de tener que trabajar con código </w:t>
-      </w:r>
-      <w:proofErr w:type="spellStart"/>
-      <w:r>
-        <w:rPr>
-          <w:lang w:val="es-PE"/>
-        </w:rPr>
-        <w:t>transact</w:t>
-      </w:r>
-      <w:proofErr w:type="spellEnd"/>
-      <w:r>
-        <w:rPr>
-          <w:lang w:val="es-PE"/>
-        </w:rPr>
-        <w:t xml:space="preserve"> </w:t>
-      </w:r>
-      <w:proofErr w:type="spellStart"/>
-      <w:r>
-        <w:rPr>
-          <w:lang w:val="es-PE"/>
-        </w:rPr>
-        <w:t>sql</w:t>
+        <w:t xml:space="preserve">para insertar, actualizar, eliminar; </w:t>
+      </w:r>
+      <w:proofErr w:type="spellStart"/>
+      <w:r>
+        <w:rPr>
+          <w:lang w:val="es-PE"/>
+        </w:rPr>
+        <w:t>asi</w:t>
+      </w:r>
+      <w:proofErr w:type="spellEnd"/>
+      <w:r>
+        <w:rPr>
+          <w:lang w:val="es-PE"/>
+        </w:rPr>
+        <w:t xml:space="preserve"> como también las validaciones según sea necesario a </w:t>
+      </w:r>
+      <w:proofErr w:type="spellStart"/>
+      <w:r>
+        <w:rPr>
+          <w:lang w:val="es-PE"/>
+        </w:rPr>
+        <w:t>traves</w:t>
+      </w:r>
+      <w:proofErr w:type="spellEnd"/>
+      <w:r>
+        <w:rPr>
+          <w:lang w:val="es-PE"/>
+        </w:rPr>
+        <w:t xml:space="preserve"> de la aplicación de </w:t>
+      </w:r>
+      <w:proofErr w:type="spellStart"/>
+      <w:r>
+        <w:rPr>
+          <w:lang w:val="es-PE"/>
+        </w:rPr>
+        <w:t>fluentValidation</w:t>
       </w:r>
       <w:proofErr w:type="spellEnd"/>
       <w:r>
@@ -531,196 +598,97 @@
         <w:rPr>
           <w:lang w:val="es-PE"/>
         </w:rPr>
+        <w:t>WebApi</w:t>
+      </w:r>
+      <w:proofErr w:type="spellEnd"/>
+      <w:r>
+        <w:rPr>
+          <w:lang w:val="es-PE"/>
+        </w:rPr>
+        <w:t xml:space="preserve"> ).- </w:t>
+      </w:r>
+      <w:r>
+        <w:rPr>
+          <w:lang w:val="es-PE"/>
+        </w:rPr>
+        <w:t xml:space="preserve">Implementa el </w:t>
+      </w:r>
+      <w:proofErr w:type="spellStart"/>
+      <w:r>
+        <w:rPr>
+          <w:lang w:val="es-PE"/>
+        </w:rPr>
+        <w:t>webapi</w:t>
+      </w:r>
+      <w:proofErr w:type="spellEnd"/>
+      <w:r>
+        <w:rPr>
+          <w:lang w:val="es-PE"/>
+        </w:rPr>
+        <w:t xml:space="preserve"> y usa </w:t>
+      </w:r>
+      <w:proofErr w:type="spellStart"/>
+      <w:r>
+        <w:rPr>
+          <w:lang w:val="es-PE"/>
+        </w:rPr>
+        <w:t>swagger</w:t>
+      </w:r>
+      <w:proofErr w:type="spellEnd"/>
+      <w:r>
+        <w:rPr>
+          <w:lang w:val="es-PE"/>
+        </w:rPr>
+        <w:t xml:space="preserve"> para testear los </w:t>
+      </w:r>
+      <w:r>
+        <w:rPr>
+          <w:lang w:val="es-PE"/>
+        </w:rPr>
+        <w:t>métodos.</w:t>
+      </w:r>
+      <w:r>
+        <w:rPr>
+          <w:lang w:val="es-PE"/>
+        </w:rPr>
+        <w:t xml:space="preserve"> A </w:t>
+      </w:r>
+      <w:proofErr w:type="spellStart"/>
+      <w:r>
+        <w:rPr>
+          <w:lang w:val="es-PE"/>
+        </w:rPr>
+        <w:t>traves</w:t>
+      </w:r>
+      <w:proofErr w:type="spellEnd"/>
+      <w:r>
+        <w:rPr>
+          <w:lang w:val="es-PE"/>
+        </w:rPr>
+        <w:t xml:space="preserve"> del </w:t>
+      </w:r>
+      <w:proofErr w:type="spellStart"/>
+      <w:r>
+        <w:rPr>
+          <w:lang w:val="es-PE"/>
+        </w:rPr>
+        <w:t>patron</w:t>
+      </w:r>
+      <w:proofErr w:type="spellEnd"/>
+      <w:r>
+        <w:rPr>
+          <w:lang w:val="es-PE"/>
+        </w:rPr>
+        <w:t xml:space="preserve"> mediator se consumen los comandos del proyecto “</w:t>
+      </w:r>
+      <w:proofErr w:type="spellStart"/>
+      <w:r>
+        <w:rPr>
+          <w:lang w:val="es-PE"/>
+        </w:rPr>
         <w:t>Command</w:t>
       </w:r>
       <w:proofErr w:type="spellEnd"/>
-      <w:proofErr w:type="gramStart"/>
-      <w:r>
-        <w:rPr>
-          <w:lang w:val="es-PE"/>
-        </w:rPr>
-        <w:t>).-</w:t>
-      </w:r>
-      <w:proofErr w:type="gramEnd"/>
-      <w:r>
-        <w:rPr>
-          <w:lang w:val="es-PE"/>
-        </w:rPr>
-        <w:t xml:space="preserve"> Implementa el </w:t>
-      </w:r>
-      <w:proofErr w:type="spellStart"/>
-      <w:r>
-        <w:rPr>
-          <w:lang w:val="es-PE"/>
-        </w:rPr>
-        <w:t>codigo</w:t>
-      </w:r>
-      <w:proofErr w:type="spellEnd"/>
-      <w:r>
-        <w:rPr>
-          <w:lang w:val="es-PE"/>
-        </w:rPr>
-        <w:t xml:space="preserve"> </w:t>
-      </w:r>
-      <w:r>
-        <w:rPr>
-          <w:lang w:val="es-PE"/>
-        </w:rPr>
-        <w:t xml:space="preserve">para insertar, actualizar, eliminar; </w:t>
-      </w:r>
-      <w:proofErr w:type="spellStart"/>
-      <w:r>
-        <w:rPr>
-          <w:lang w:val="es-PE"/>
-        </w:rPr>
-        <w:t>asi</w:t>
-      </w:r>
-      <w:proofErr w:type="spellEnd"/>
-      <w:r>
-        <w:rPr>
-          <w:lang w:val="es-PE"/>
-        </w:rPr>
-        <w:t xml:space="preserve"> como también las validaciones según sea necesario a </w:t>
-      </w:r>
-      <w:proofErr w:type="spellStart"/>
-      <w:r>
-        <w:rPr>
-          <w:lang w:val="es-PE"/>
-        </w:rPr>
-        <w:t>traves</w:t>
-      </w:r>
-      <w:proofErr w:type="spellEnd"/>
-      <w:r>
-        <w:rPr>
-          <w:lang w:val="es-PE"/>
-        </w:rPr>
-        <w:t xml:space="preserve"> de la aplicación de </w:t>
-      </w:r>
-      <w:proofErr w:type="spellStart"/>
-      <w:r>
-        <w:rPr>
-          <w:lang w:val="es-PE"/>
-        </w:rPr>
-        <w:t>fluentValidation</w:t>
-      </w:r>
-      <w:proofErr w:type="spellEnd"/>
-      <w:r>
-        <w:rPr>
-          <w:lang w:val="es-PE"/>
-        </w:rPr>
-        <w:t>.</w:t>
-      </w:r>
-    </w:p>
-    <w:p>
-      <w:pPr>
-        <w:rPr>
-          <w:lang w:val="es-PE"/>
-        </w:rPr>
-      </w:pPr>
-      <w:proofErr w:type="spellStart"/>
-      <w:proofErr w:type="gramStart"/>
-      <w:r>
-        <w:rPr>
-          <w:lang w:val="es-PE"/>
-        </w:rPr>
-        <w:t>WebApi</w:t>
-      </w:r>
-      <w:proofErr w:type="spellEnd"/>
-      <w:r>
-        <w:rPr>
-          <w:lang w:val="es-PE"/>
-        </w:rPr>
-        <w:t xml:space="preserve"> ).-</w:t>
-      </w:r>
-      <w:proofErr w:type="gramEnd"/>
-      <w:r>
-        <w:rPr>
-          <w:lang w:val="es-PE"/>
-        </w:rPr>
-        <w:t xml:space="preserve"> </w:t>
-      </w:r>
-      <w:r>
-        <w:rPr>
-          <w:lang w:val="es-PE"/>
-        </w:rPr>
-        <w:t xml:space="preserve">Implementa el </w:t>
-      </w:r>
-      <w:proofErr w:type="spellStart"/>
-      <w:r>
-        <w:rPr>
-          <w:lang w:val="es-PE"/>
-        </w:rPr>
-        <w:t>webapi</w:t>
-      </w:r>
-      <w:proofErr w:type="spellEnd"/>
-      <w:r>
-        <w:rPr>
-          <w:lang w:val="es-PE"/>
-        </w:rPr>
-        <w:t xml:space="preserve"> y usa </w:t>
-      </w:r>
-      <w:proofErr w:type="spellStart"/>
-      <w:r>
-        <w:rPr>
-          <w:lang w:val="es-PE"/>
-        </w:rPr>
-        <w:t>swagger</w:t>
-      </w:r>
-      <w:proofErr w:type="spellEnd"/>
-      <w:r>
-        <w:rPr>
-          <w:lang w:val="es-PE"/>
-        </w:rPr>
-        <w:t xml:space="preserve"> para testear los </w:t>
-      </w:r>
-      <w:r>
-        <w:rPr>
-          <w:lang w:val="es-PE"/>
-        </w:rPr>
-        <w:t>métodos.</w:t>
-      </w:r>
-      <w:r>
-        <w:rPr>
-          <w:lang w:val="es-PE"/>
-        </w:rPr>
-        <w:t xml:space="preserve"> A </w:t>
-      </w:r>
-      <w:proofErr w:type="spellStart"/>
-      <w:r>
-        <w:rPr>
-          <w:lang w:val="es-PE"/>
-        </w:rPr>
-        <w:t>traves</w:t>
-      </w:r>
-      <w:proofErr w:type="spellEnd"/>
-      <w:r>
-        <w:rPr>
-          <w:lang w:val="es-PE"/>
-        </w:rPr>
-        <w:t xml:space="preserve"> del </w:t>
-      </w:r>
-      <w:proofErr w:type="spellStart"/>
-      <w:r>
-        <w:rPr>
-          <w:lang w:val="es-PE"/>
-        </w:rPr>
-        <w:t>patron</w:t>
-      </w:r>
-      <w:proofErr w:type="spellEnd"/>
-      <w:r>
-        <w:rPr>
-          <w:lang w:val="es-PE"/>
-        </w:rPr>
-        <w:t xml:space="preserve"> mediator se consumen los comandos del proyecto “</w:t>
-      </w:r>
-      <w:proofErr w:type="spellStart"/>
-      <w:r>
-        <w:rPr>
-          <w:lang w:val="es-PE"/>
-        </w:rPr>
-        <w:t>Command</w:t>
-      </w:r>
-      <w:proofErr w:type="spellEnd"/>
       <w:r>
         <w:rPr>
           <w:lang w:val="es-PE"/>
@@ -754,6 +722,108 @@
           <w:lang w:val="es-PE"/>
         </w:rPr>
       </w:pPr>
+    </w:p>
+    <w:p>
+      <w:pPr>
+        <w:rPr>
+          <w:lang w:val="es-PE"/>
+        </w:rPr>
+      </w:pPr>
+    </w:p>
+    <w:p>
+      <w:pPr>
+        <w:rPr>
+          <w:lang w:val="es-PE"/>
+        </w:rPr>
+      </w:pPr>
+    </w:p>
+    <w:p>
+      <w:pPr>
+        <w:rPr>
+          <w:lang w:val="es-PE"/>
+        </w:rPr>
+      </w:pPr>
+    </w:p>
+    <w:p>
+      <w:pPr>
+        <w:rPr>
+          <w:lang w:val="es-PE"/>
+        </w:rPr>
+      </w:pPr>
+    </w:p>
+    <w:p>
+      <w:pPr>
+        <w:rPr>
+          <w:lang w:val="es-PE"/>
+        </w:rPr>
+      </w:pPr>
+    </w:p>
+    <w:p>
+      <w:pPr>
+        <w:rPr>
+          <w:lang w:val="es-PE"/>
+        </w:rPr>
+      </w:pPr>
+    </w:p>
+    <w:p>
+      <w:pPr>
+        <w:rPr>
+          <w:lang w:val="es-PE"/>
+        </w:rPr>
+      </w:pPr>
+      <w:r>
+        <w:rPr>
+          <w:noProof/>
+        </w:rPr>
+        <w:drawing>
+          <wp:inline distT="0" distB="0" distL="0" distR="0" wp14:anchorId="73E82844" wp14:editId="554A7211">
+            <wp:extent cx="5612130" cy="2746375"/>
+            <wp:effectExtent l="0" t="0" r="7620" b="0"/>
+            <wp:docPr id="3" name="Picture 3"/>
+            <wp:cNvGraphicFramePr>
+              <a:graphicFrameLocks xmlns:a="http://schemas.openxmlformats.org/drawingml/2006/main" noChangeAspect="1"/>
+            </wp:cNvGraphicFramePr>
+            <a:graphic xmlns:a="http://schemas.openxmlformats.org/drawingml/2006/main">
+              <a:graphicData uri="http://schemas.openxmlformats.org/drawingml/2006/picture">
+                <pic:pic xmlns:pic="http://schemas.openxmlformats.org/drawingml/2006/picture">
+                  <pic:nvPicPr>
+                    <pic:cNvPr id="1" name=""/>
+                    <pic:cNvPicPr/>
+                  </pic:nvPicPr>
+                  <pic:blipFill>
+                    <a:blip r:embed="rId6"/>
+                    <a:stretch>
+                      <a:fillRect/>
+                    </a:stretch>
+                  </pic:blipFill>
+                  <pic:spPr>
+                    <a:xfrm>
+                      <a:off x="0" y="0"/>
+                      <a:ext cx="5612130" cy="2746375"/>
+                    </a:xfrm>
+                    <a:prstGeom prst="rect">
+                      <a:avLst/>
+                    </a:prstGeom>
+                  </pic:spPr>
+                </pic:pic>
+              </a:graphicData>
+            </a:graphic>
+          </wp:inline>
+        </w:drawing>
+      </w:r>
+    </w:p>
+    <w:p>
+      <w:pPr>
+        <w:rPr>
+          <w:lang w:val="es-PE"/>
+        </w:rPr>
+      </w:pPr>
+      <w:r>
+        <w:rPr>
+          <w:lang w:val="es-PE"/>
+        </w:rPr>
+        <w:t>En caso tenga problemas con la cadena de conexión a la base de datos, esta se encuentra en esta ubicación.</w:t>
+      </w:r>
     </w:p>
     <w:sectPr>
       <w:pgSz w:w="12240" w:h="15840"/>

</xml_diff>